<commit_message>
update text position to top 30% and left 20%
</commit_message>
<xml_diff>
--- a/note for css.docx
+++ b/note for css.docx
@@ -15,7 +15,7 @@
         <w:tblLook w:val="04A0" w:firstRow="1" w:lastRow="0" w:firstColumn="1" w:lastColumn="0" w:noHBand="0" w:noVBand="1"/>
       </w:tblPr>
       <w:tblGrid>
-        <w:gridCol w:w="950"/>
+        <w:gridCol w:w="2930"/>
         <w:gridCol w:w="2175"/>
       </w:tblGrid>
       <w:tr>
@@ -29,6 +29,11 @@
             <w:hideMark/>
           </w:tcPr>
           <w:p>
+            <w:pPr>
+              <w:rPr>
+                <w:rFonts w:hint="eastAsia"/>
+              </w:rPr>
+            </w:pPr>
             <w:r>
               <w:t>text-align</w:t>
             </w:r>
@@ -41,9 +46,63 @@
             <w:hideMark/>
           </w:tcPr>
           <w:p>
+            <w:pPr>
+              <w:rPr>
+                <w:rFonts w:hint="eastAsia"/>
+              </w:rPr>
+            </w:pPr>
             <w:r>
               <w:t>控制文字左右对齐方式</w:t>
             </w:r>
+          </w:p>
+        </w:tc>
+      </w:tr>
+      <w:tr>
+        <w:trPr>
+          <w:tblCellSpacing w:w="15" w:type="dxa"/>
+        </w:trPr>
+        <w:tc>
+          <w:tcPr>
+            <w:tcW w:w="0" w:type="auto"/>
+            <w:vAlign w:val="center"/>
+          </w:tcPr>
+          <w:p>
+            <w:r>
+              <w:t>position: absolute</w:t>
+            </w:r>
+            <w:r>
+              <w:rPr>
+                <w:rFonts w:hint="eastAsia"/>
+              </w:rPr>
+              <w:t>（具体位置）</w:t>
+            </w:r>
+          </w:p>
+          <w:p>
+            <w:r>
+              <w:t>  left: 200px;    </w:t>
+            </w:r>
+          </w:p>
+          <w:p>
+            <w:r>
+              <w:t>  top: 100px;  </w:t>
+            </w:r>
+            <w:r>
+              <w:t xml:space="preserve"> </w:t>
+            </w:r>
+          </w:p>
+          <w:p/>
+        </w:tc>
+        <w:tc>
+          <w:tcPr>
+            <w:tcW w:w="0" w:type="auto"/>
+            <w:vAlign w:val="center"/>
+          </w:tcPr>
+          <w:p>
+            <w:pPr>
+              <w:rPr>
+                <w:rFonts w:hint="eastAsia"/>
+              </w:rPr>
+            </w:pPr>
           </w:p>
         </w:tc>
       </w:tr>
@@ -83,6 +142,11 @@
             <w:hideMark/>
           </w:tcPr>
           <w:p>
+            <w:pPr>
+              <w:rPr>
+                <w:rFonts w:hint="eastAsia"/>
+              </w:rPr>
+            </w:pPr>
             <w:r>
               <w:t>margin-top</w:t>
             </w:r>
@@ -95,6 +159,11 @@
             <w:hideMark/>
           </w:tcPr>
           <w:p>
+            <w:pPr>
+              <w:rPr>
+                <w:rFonts w:hint="eastAsia"/>
+              </w:rPr>
+            </w:pPr>
             <w:r>
               <w:t>控制文字与上方的距离</w:t>
             </w:r>
@@ -137,6 +206,11 @@
             <w:hideMark/>
           </w:tcPr>
           <w:p>
+            <w:pPr>
+              <w:rPr>
+                <w:rFonts w:hint="eastAsia"/>
+              </w:rPr>
+            </w:pPr>
             <w:r>
               <w:t>padding</w:t>
             </w:r>
@@ -149,6 +223,11 @@
             <w:hideMark/>
           </w:tcPr>
           <w:p>
+            <w:pPr>
+              <w:rPr>
+                <w:rFonts w:hint="eastAsia"/>
+              </w:rPr>
+            </w:pPr>
             <w:r>
               <w:t>控制文字的内边距</w:t>
             </w:r>
@@ -191,6 +270,11 @@
             <w:hideMark/>
           </w:tcPr>
           <w:p>
+            <w:pPr>
+              <w:rPr>
+                <w:rFonts w:hint="eastAsia"/>
+              </w:rPr>
+            </w:pPr>
             <w:r>
               <w:t>position + top/left</w:t>
             </w:r>
@@ -203,6 +287,11 @@
             <w:hideMark/>
           </w:tcPr>
           <w:p>
+            <w:pPr>
+              <w:rPr>
+                <w:rFonts w:hint="eastAsia"/>
+              </w:rPr>
+            </w:pPr>
             <w:r>
               <w:t>精准定位</w:t>
             </w:r>

</xml_diff>